<commit_message>
added ERD to word document and Readme file
</commit_message>
<xml_diff>
--- a/Project 2.docx
+++ b/Project 2.docx
@@ -208,21 +208,20 @@
     <w:p>
       <w:pPr>
         <w:rPr>
-          <w:rFonts w:ascii="Times New Roman" w:eastAsia="Times New Roman" w:hAnsi="Times New Roman" w:cs="Times New Roman"/>
-          <w:sz w:val="24"/>
-          <w:szCs w:val="24"/>
-        </w:rPr>
-      </w:pPr>
-      <w:r>
+          <w:rFonts w:eastAsia="Times New Roman" w:cstheme="minorHAnsi"/>
+        </w:rPr>
+      </w:pPr>
+      <w:r>
+        <w:rPr>
+          <w:rFonts w:cstheme="minorHAnsi"/>
+        </w:rPr>
         <w:t xml:space="preserve">URL: </w:t>
       </w:r>
       <w:hyperlink r:id="rId6" w:history="1">
         <w:r>
           <w:rPr>
-            <w:rFonts w:ascii="Times New Roman" w:eastAsia="Times New Roman" w:hAnsi="Times New Roman" w:cs="Times New Roman"/>
+            <w:rFonts w:eastAsia="Times New Roman" w:cstheme="minorHAnsi"/>
             <w:color w:val="0000FF"/>
-            <w:sz w:val="24"/>
-            <w:szCs w:val="24"/>
             <w:u w:val="single"/>
           </w:rPr>
           <w:t>http://www.wine-road.com/education/articles/state-winery-rankings.php</w:t>
@@ -255,27 +254,30 @@
     <w:p>
       <w:pPr>
         <w:rPr>
-          <w:rFonts w:ascii="Times New Roman" w:eastAsia="Times New Roman" w:hAnsi="Times New Roman" w:cs="Times New Roman"/>
+          <w:rFonts w:eastAsia="Times New Roman" w:cstheme="minorHAnsi"/>
+          <w:color w:val="0000FF"/>
           <w:sz w:val="24"/>
           <w:szCs w:val="24"/>
-        </w:rPr>
-      </w:pPr>
-      <w:r>
+          <w:u w:val="single"/>
+        </w:rPr>
+      </w:pPr>
+      <w:r>
+        <w:rPr>
+          <w:rFonts w:cstheme="minorHAnsi"/>
+        </w:rPr>
         <w:t>URL</w:t>
       </w:r>
       <w:r>
-        <w:t xml:space="preserve">: </w:t>
-      </w:r>
-      <w:r>
-        <w:t xml:space="preserve"> </w:t>
+        <w:rPr>
+          <w:rFonts w:cstheme="minorHAnsi"/>
+        </w:rPr>
+        <w:t xml:space="preserve">:  </w:t>
       </w:r>
       <w:hyperlink r:id="rId7" w:history="1">
         <w:r>
           <w:rPr>
-            <w:rFonts w:ascii="Times New Roman" w:eastAsia="Times New Roman" w:hAnsi="Times New Roman" w:cs="Times New Roman"/>
+            <w:rFonts w:eastAsia="Times New Roman" w:cstheme="minorHAnsi"/>
             <w:color w:val="0000FF"/>
-            <w:sz w:val="24"/>
-            <w:szCs w:val="24"/>
             <w:u w:val="single"/>
           </w:rPr>
           <w:t>https://www.kaggle.com/brkurzawa/us-breweries</w:t>
@@ -284,10 +286,72 @@
     </w:p>
     <w:p>
       <w:pPr>
+        <w:pStyle w:val="Heading2"/>
+        <w:ind w:firstLine="720"/>
+        <w:rPr>
+          <w:rFonts w:eastAsia="Times New Roman"/>
+        </w:rPr>
+      </w:pPr>
+      <w:r>
+        <w:rPr>
+          <w:rFonts w:eastAsia="Times New Roman"/>
+        </w:rPr>
+        <w:t>Populate by State</w:t>
+      </w:r>
+    </w:p>
+    <w:p>
+      <w:pPr>
+        <w:rPr>
+          <w:rFonts w:eastAsia="Times New Roman"/>
+        </w:rPr>
+      </w:pPr>
+      <w:r>
+        <w:rPr>
+          <w:rFonts w:eastAsia="Times New Roman"/>
+        </w:rPr>
+        <w:t xml:space="preserve">Population by state for several years, using 2018 as the most current to match the income by state from the </w:t>
+      </w:r>
+      <w:r>
+        <w:t>United States Census Bureau</w:t>
+      </w:r>
+      <w:r>
+        <w:t>.</w:t>
+      </w:r>
+    </w:p>
+    <w:p>
+      <w:pPr>
+        <w:rPr>
+          <w:rFonts w:eastAsia="Times New Roman"/>
+        </w:rPr>
+      </w:pPr>
+      <w:r>
+        <w:rPr>
+          <w:rFonts w:eastAsia="Times New Roman"/>
+        </w:rPr>
+        <w:t xml:space="preserve">URL: </w:t>
+      </w:r>
+      <w:hyperlink r:id="rId8" w:history="1">
+        <w:r>
+          <w:rPr>
+            <w:rStyle w:val="Hyperlink"/>
+            <w:rFonts w:eastAsia="Times New Roman"/>
+          </w:rPr>
+          <w:t>https://www.census.gov/newsroom/press-kits/2018/pop-estimates-national-state.html</w:t>
+        </w:r>
+      </w:hyperlink>
+    </w:p>
+    <w:p>
+      <w:pPr>
+        <w:rPr>
+          <w:rFonts w:eastAsia="Times New Roman"/>
+        </w:rPr>
+      </w:pPr>
+    </w:p>
+    <w:p>
+      <w:pPr>
+        <w:pStyle w:val="Heading1"/>
         <w:rPr>
           <w:rFonts w:ascii="Times New Roman" w:eastAsia="Times New Roman" w:hAnsi="Times New Roman" w:cs="Times New Roman"/>
-          <w:sz w:val="24"/>
-          <w:szCs w:val="24"/>
         </w:rPr>
       </w:pPr>
     </w:p>
@@ -295,20 +359,15 @@
       <w:pPr>
         <w:pStyle w:val="Heading1"/>
         <w:rPr>
-          <w:rFonts w:ascii="Times New Roman" w:eastAsia="Times New Roman" w:hAnsi="Times New Roman" w:cs="Times New Roman"/>
-        </w:rPr>
-      </w:pPr>
-      <w:r>
-        <w:rPr>
-          <w:rFonts w:ascii="Times New Roman" w:eastAsia="Times New Roman" w:hAnsi="Times New Roman" w:cs="Times New Roman"/>
-        </w:rPr>
-        <w:t xml:space="preserve">Data </w:t>
-      </w:r>
-      <w:r>
-        <w:rPr>
-          <w:rFonts w:eastAsia="Times New Roman"/>
-        </w:rPr>
-        <w:t>Wrangling</w:t>
+          <w:rFonts w:eastAsia="Times New Roman" w:cstheme="minorHAnsi"/>
+        </w:rPr>
+      </w:pPr>
+      <w:r>
+        <w:rPr>
+          <w:rFonts w:eastAsia="Times New Roman" w:cstheme="minorHAnsi"/>
+        </w:rPr>
+        <w:lastRenderedPageBreak/>
+        <w:t>Data Wrangling</w:t>
       </w:r>
     </w:p>
     <w:p>
@@ -355,22 +414,40 @@
           <w:numId w:val="2"/>
         </w:numPr>
       </w:pPr>
-      <w:r>
-        <w:t>Uppercase columns</w:t>
-      </w:r>
-    </w:p>
-    <w:p/>
-    <w:p/>
+      <w:bookmarkStart w:id="0" w:name="_GoBack"/>
+      <w:r>
+        <w:t xml:space="preserve">Uppercase </w:t>
+      </w:r>
+      <w:r>
+        <w:t xml:space="preserve">state </w:t>
+      </w:r>
+      <w:r>
+        <w:t>columns</w:t>
+      </w:r>
+      <w:r>
+        <w:t xml:space="preserve"> to allow for better matching</w:t>
+      </w:r>
+    </w:p>
+    <w:p>
+      <w:pPr>
+        <w:pStyle w:val="ListParagraph"/>
+        <w:numPr>
+          <w:ilvl w:val="0"/>
+          <w:numId w:val="2"/>
+        </w:numPr>
+      </w:pPr>
+      <w:r>
+        <w:t>Searched data frames to validate data could be pulled</w:t>
+      </w:r>
+    </w:p>
+    <w:bookmarkEnd w:id="0"/>
     <w:p>
       <w:pPr>
         <w:pStyle w:val="Heading1"/>
       </w:pPr>
       <w:r>
-        <w:lastRenderedPageBreak/>
         <w:t>Data Schema</w:t>
       </w:r>
-      <w:bookmarkStart w:id="0" w:name="_GoBack"/>
-      <w:bookmarkEnd w:id="0"/>
     </w:p>
     <w:p>
       <w:r>
@@ -393,7 +470,7 @@
                     <pic:cNvPicPr/>
                   </pic:nvPicPr>
                   <pic:blipFill>
-                    <a:blip r:embed="rId8"/>
+                    <a:blip r:embed="rId9"/>
                     <a:stretch>
                       <a:fillRect/>
                     </a:stretch>

</xml_diff>